<commit_message>
edit docx w/ libreoffice
</commit_message>
<xml_diff>
--- a/weiqi/weinberg-game-of-Go-4.docx
+++ b/weiqi/weinberg-game-of-Go-4.docx
@@ -49,7 +49,7 @@
           <w:sz w:val="24"/>
           <w:szCs w:val="24"/>
         </w:rPr>
-        <w:instrText> DATE \@"MM/dd/yy" </w:instrText>
+        <w:instrText> DATE \@"MM\/dd\/yy" </w:instrText>
       </w:r>
       <w:r>
         <w:rPr>
@@ -91,7 +91,7 @@
           <w:sz w:val="24"/>
           <w:szCs w:val="24"/>
         </w:rPr>
-        <w:instrText> TIME \@"HH:mm:ss\ AM/PM" </w:instrText>
+        <w:instrText> TIME \@"HH:mm:ss' A'M'/P'M" </w:instrText>
       </w:r>
       <w:r>
         <w:rPr>
@@ -105,7 +105,7 @@
           <w:sz w:val="24"/>
           <w:szCs w:val="24"/>
         </w:rPr>
-        <w:t>06:59:05 AM</w:t>
+        <w:t>07:48:54 A5/P5</w:t>
       </w:r>
       <w:r>
         <w:rPr>
@@ -5790,6 +5790,7 @@
           <w:numId w:val="0"/>
         </w:numPr>
         <w:spacing w:before="100" w:after="100"/>
+        <w:ind w:left="0" w:hanging="0"/>
         <w:outlineLvl w:val="0"/>
         <w:rPr>
           <w:rStyle w:val="None"/>
@@ -15539,7 +15540,6 @@
             <w:rStyle w:val="InternetLink"/>
             <w:outline w:val="false"/>
             <w:color w:val="0563C1"/>
-            <w:sz w:val="22"/>
             <w:sz w:val="22"/>
             <w:szCs w:val="22"/>
           </w:rPr>
@@ -15659,6 +15659,7 @@
         <w:widowControl w:val="false"/>
         <w:spacing w:lineRule="auto" w:line="480"/>
         <w:rPr>
+          <w:rStyle w:val="None"/>
           <w:sz w:val="22"/>
           <w:szCs w:val="22"/>
         </w:rPr>
@@ -15686,43 +15687,23 @@
           <w:sz w:val="22"/>
           <w:szCs w:val="22"/>
         </w:rPr>
-        <w:t xml:space="preserve">humans will not beat A.I. unless they evolve to have brains the size of their bodies.” Even though Einstein had a small brain, he probably had his wisdom teeth (he did according to </w:t>
-      </w:r>
-      <w:hyperlink r:id="rId63">
-        <w:r>
-          <w:rPr>
-            <w:rStyle w:val="Hyperlink3"/>
-          </w:rPr>
-          <w:t>https://www.answers.com/Q/Did_Einstein_have_his_wisdom_teeth</w:t>
-        </w:r>
-      </w:hyperlink>
+        <w:t xml:space="preserve">humans will not beat A.I. unless they evolve to have brains the size of their bodies.”  Stephanie Yin 1p, founder of NYIG, also has a properly wide jawline. </w:t>
+      </w:r>
       <w:r>
         <w:rPr>
           <w:rStyle w:val="None"/>
           <w:sz w:val="22"/>
           <w:szCs w:val="22"/>
         </w:rPr>
-        <w:t xml:space="preserve"> and judging from his relatively wide jawline), allowing a brain to grow to its full capacity that it evolved to. Similar to tooth crowding, if a brain is too squished in a skull, it may reduce performance. Stephanie Yin 1p, founder of NYIG, also has a properly wide jawline. Einstein’s brain weighed 1,230 grams (dummies.com) and he was only 5’7.5”, 172 cm tall. Average male brain weight is 1345 g (Wikipedia), and USA male height is 175.4 cm (healthline.com). Einstein’s brain to body ratio was 1230/172=7.15. Average male brain to body ratio in the US is probably 1345/175.4=7.67. So my idea is wrong. I suppose a giant robot with a laptop with a pretrained AlphaGo neural network could still beat a human pro despite its small brain to body ratio. However, even though brains adapt through reinforcement learning, neuroevolution is more efficient (at games but not facial recognition) through parallelization (which is natural in the real-world Darwinian evolution). Having a small brain is OK as long as it is the size that it evolved to require through millennia. Einstein probably still had a large brain for someone of his height, although before ceramic cookingware, everyone probably had larger brains due to larger skulls for wisdom teeth from chewing partly raw food. However, if humans grow more intelligent, they will also create better A.I. algorithms that overcome their creators. </w:t>
-      </w:r>
-    </w:p>
-    <w:p>
-      <w:pPr>
-        <w:pStyle w:val="Body"/>
-        <w:widowControl w:val="false"/>
-        <w:spacing w:lineRule="auto" w:line="480"/>
-        <w:rPr>
-          <w:rStyle w:val="None"/>
-          <w:sz w:val="24"/>
-          <w:szCs w:val="24"/>
-        </w:rPr>
-      </w:pPr>
-      <w:r>
-        <w:rPr>
-          <w:rStyle w:val="None"/>
-          <w:sz w:val="24"/>
-          <w:szCs w:val="24"/>
-        </w:rPr>
-        <w:t xml:space="preserve">  </w:t>
+        <w:t>B</w:t>
+      </w:r>
+      <w:r>
+        <w:rPr>
+          <w:rStyle w:val="None"/>
+          <w:sz w:val="22"/>
+          <w:szCs w:val="22"/>
+        </w:rPr>
+        <w:t xml:space="preserve">efore ceramic cookingware, everyone probably had larger brains due to larger skulls for wisdom teeth from chewing partly raw food. However, if humans grow more intelligent, they will also create better A.I. algorithms that overcome their creators. </w:t>
       </w:r>
     </w:p>
     <w:p>
@@ -15876,8 +15857,8 @@
       </w:r>
     </w:p>
     <w:sectPr>
-      <w:headerReference w:type="default" r:id="rId64"/>
-      <w:footerReference w:type="default" r:id="rId65"/>
+      <w:headerReference w:type="default" r:id="rId63"/>
+      <w:footerReference w:type="default" r:id="rId64"/>
       <w:type w:val="nextPage"/>
       <w:pgSz w:w="12240" w:h="15840"/>
       <w:pgMar w:left="1134" w:right="1134" w:header="720" w:top="1134" w:footer="720" w:bottom="1134" w:gutter="0"/>
@@ -16322,7 +16303,7 @@
     <w:qFormat/>
     <w:pPr>
       <w:widowControl/>
-      <w:pBdr/>
+      <w:suppressAutoHyphens w:val="true"/>
       <w:bidi w:val="0"/>
       <w:spacing w:before="0" w:after="0"/>
       <w:jc w:val="left"/>
@@ -16333,7 +16314,7 @@
       <w:kern w:val="0"/>
       <w:sz w:val="24"/>
       <w:szCs w:val="24"/>
-      <w:lang w:eastAsia="en-US" w:val="en-US" w:bidi="ar-SA"/>
+      <w:lang w:val="en-US" w:eastAsia="en-US" w:bidi="ar-SA"/>
     </w:rPr>
   </w:style>
   <w:style w:type="character" w:styleId="DefaultParagraphFont" w:default="1">
@@ -16424,14 +16405,14 @@
     <w:qFormat/>
     <w:pPr>
       <w:widowControl/>
-      <w:pBdr/>
+      <w:suppressAutoHyphens w:val="true"/>
       <w:bidi w:val="0"/>
       <w:spacing w:before="100" w:after="100"/>
       <w:jc w:val="left"/>
       <w:outlineLvl w:val="0"/>
     </w:pPr>
     <w:rPr>
-      <w:rFonts w:cs="Arial Unicode MS" w:ascii="Times New Roman" w:hAnsi="Times New Roman" w:eastAsia="Arial Unicode MS"/>
+      <w:rFonts w:ascii="Times New Roman" w:hAnsi="Times New Roman" w:eastAsia="Arial Unicode MS" w:cs="Arial Unicode MS"/>
       <w:b/>
       <w:bCs/>
       <w:color w:val="000000"/>
@@ -16495,17 +16476,17 @@
     <w:qFormat/>
     <w:pPr>
       <w:widowControl/>
-      <w:pBdr/>
       <w:tabs>
         <w:tab w:val="clear" w:pos="420"/>
         <w:tab w:val="right" w:pos="9020" w:leader="none"/>
       </w:tabs>
+      <w:suppressAutoHyphens w:val="true"/>
       <w:bidi w:val="0"/>
       <w:spacing w:before="0" w:after="0"/>
       <w:jc w:val="left"/>
     </w:pPr>
     <w:rPr>
-      <w:rFonts w:ascii="Helvetica Neue" w:hAnsi="Helvetica Neue" w:cs="Arial Unicode MS" w:eastAsia="Arial Unicode MS"/>
+      <w:rFonts w:ascii="Helvetica Neue" w:hAnsi="Helvetica Neue" w:eastAsia="Arial Unicode MS" w:cs="Arial Unicode MS"/>
       <w:color w:val="000000"/>
       <w:kern w:val="0"/>
       <w:sz w:val="24"/>
@@ -16523,13 +16504,13 @@
     <w:qFormat/>
     <w:pPr>
       <w:widowControl/>
-      <w:pBdr/>
+      <w:suppressAutoHyphens w:val="true"/>
       <w:bidi w:val="0"/>
       <w:spacing w:before="0" w:after="0"/>
       <w:jc w:val="left"/>
     </w:pPr>
     <w:rPr>
-      <w:rFonts w:cs="Arial Unicode MS" w:ascii="Times New Roman" w:hAnsi="Times New Roman" w:eastAsia="Arial Unicode MS"/>
+      <w:rFonts w:ascii="Times New Roman" w:hAnsi="Times New Roman" w:eastAsia="Arial Unicode MS" w:cs="Arial Unicode MS"/>
       <w:color w:val="000000"/>
       <w:kern w:val="0"/>
       <w:sz w:val="24"/>

</xml_diff>